<commit_message>
Learnt Relationship between classes
</commit_message>
<xml_diff>
--- a/OOPs Notes.docx
+++ b/OOPs Notes.docx
@@ -990,6 +990,270 @@
         </w:rPr>
         <w:t xml:space="preserve"> only within the class in which it is defined.</w:t>
       </w:r>
+    </w:p>
+    <w:p>
+      <w:pPr>
+        <w:rPr>
+          <w:rFonts w:ascii="Times New Roman" w:hAnsi="Times New Roman" w:cs="Times New Roman"/>
+          <w:sz w:val="28"/>
+        </w:rPr>
+      </w:pPr>
+    </w:p>
+    <w:p>
+      <w:pPr>
+        <w:rPr>
+          <w:rFonts w:ascii="Times New Roman" w:hAnsi="Times New Roman" w:cs="Times New Roman"/>
+          <w:sz w:val="28"/>
+        </w:rPr>
+      </w:pPr>
+    </w:p>
+    <w:p>
+      <w:pPr>
+        <w:rPr>
+          <w:rFonts w:ascii="Times New Roman" w:hAnsi="Times New Roman" w:cs="Times New Roman"/>
+          <w:sz w:val="28"/>
+        </w:rPr>
+      </w:pPr>
+    </w:p>
+    <w:p>
+      <w:pPr>
+        <w:rPr>
+          <w:rFonts w:ascii="Times New Roman" w:hAnsi="Times New Roman" w:cs="Times New Roman"/>
+          <w:sz w:val="28"/>
+        </w:rPr>
+      </w:pPr>
+    </w:p>
+    <w:p>
+      <w:pPr>
+        <w:rPr>
+          <w:rFonts w:ascii="Times New Roman" w:hAnsi="Times New Roman" w:cs="Times New Roman"/>
+          <w:sz w:val="28"/>
+        </w:rPr>
+      </w:pPr>
+      <w:r>
+        <w:rPr>
+          <w:rFonts w:ascii="Times New Roman" w:hAnsi="Times New Roman" w:cs="Times New Roman"/>
+          <w:b/>
+          <w:sz w:val="28"/>
+          <w:u w:val="single"/>
+        </w:rPr>
+        <w:lastRenderedPageBreak/>
+        <w:t>RELATIONSHIPS BETWEEN CLASSES</w:t>
+      </w:r>
+      <w:r>
+        <w:rPr>
+          <w:rFonts w:ascii="Times New Roman" w:hAnsi="Times New Roman" w:cs="Times New Roman"/>
+          <w:sz w:val="28"/>
+        </w:rPr>
+        <w:t>:</w:t>
+      </w:r>
+    </w:p>
+    <w:p>
+      <w:pPr>
+        <w:pStyle w:val="ListParagraph"/>
+        <w:numPr>
+          <w:ilvl w:val="0"/>
+          <w:numId w:val="7"/>
+        </w:numPr>
+        <w:rPr>
+          <w:rFonts w:ascii="Times New Roman" w:hAnsi="Times New Roman" w:cs="Times New Roman"/>
+          <w:sz w:val="28"/>
+        </w:rPr>
+      </w:pPr>
+      <w:r>
+        <w:rPr>
+          <w:rFonts w:ascii="Times New Roman" w:hAnsi="Times New Roman" w:cs="Times New Roman"/>
+          <w:sz w:val="28"/>
+        </w:rPr>
+        <w:t>Association – Relationship between two independent classes (No ownership).</w:t>
+      </w:r>
+    </w:p>
+    <w:p>
+      <w:pPr>
+        <w:ind w:left="360"/>
+        <w:rPr>
+          <w:rFonts w:ascii="Times New Roman" w:hAnsi="Times New Roman" w:cs="Times New Roman"/>
+          <w:sz w:val="28"/>
+        </w:rPr>
+      </w:pPr>
+      <w:r>
+        <w:rPr>
+          <w:rFonts w:ascii="Times New Roman" w:hAnsi="Times New Roman" w:cs="Times New Roman"/>
+          <w:sz w:val="28"/>
+        </w:rPr>
+        <w:t>Example: Person eats Food. Here both Person and Food are independent and has no ownership.</w:t>
+      </w:r>
+    </w:p>
+    <w:p>
+      <w:pPr>
+        <w:pStyle w:val="ListParagraph"/>
+        <w:numPr>
+          <w:ilvl w:val="0"/>
+          <w:numId w:val="7"/>
+        </w:numPr>
+        <w:rPr>
+          <w:rFonts w:ascii="Times New Roman" w:hAnsi="Times New Roman" w:cs="Times New Roman"/>
+          <w:sz w:val="28"/>
+        </w:rPr>
+      </w:pPr>
+      <w:r>
+        <w:rPr>
+          <w:rFonts w:ascii="Times New Roman" w:hAnsi="Times New Roman" w:cs="Times New Roman"/>
+          <w:sz w:val="28"/>
+        </w:rPr>
+        <w:t xml:space="preserve">Aggregation – One class(whole) contains the collection of other classes(part). The part’s lifecycle does not depend </w:t>
+      </w:r>
+      <w:proofErr w:type="gramStart"/>
+      <w:r>
+        <w:rPr>
+          <w:rFonts w:ascii="Times New Roman" w:hAnsi="Times New Roman" w:cs="Times New Roman"/>
+          <w:sz w:val="28"/>
+        </w:rPr>
+        <w:t xml:space="preserve">on the </w:t>
+      </w:r>
+      <w:r>
+        <w:rPr>
+          <w:rFonts w:ascii="Times New Roman" w:hAnsi="Times New Roman" w:cs="Times New Roman"/>
+          <w:sz w:val="28"/>
+        </w:rPr>
+        <w:t>whole</w:t>
+      </w:r>
+      <w:proofErr w:type="gramEnd"/>
+      <w:r>
+        <w:rPr>
+          <w:rFonts w:ascii="Times New Roman" w:hAnsi="Times New Roman" w:cs="Times New Roman"/>
+          <w:sz w:val="28"/>
+        </w:rPr>
+        <w:t xml:space="preserve"> (Weak Dependency).</w:t>
+      </w:r>
+    </w:p>
+    <w:p>
+      <w:pPr>
+        <w:ind w:left="360"/>
+        <w:rPr>
+          <w:rFonts w:ascii="Times New Roman" w:hAnsi="Times New Roman" w:cs="Times New Roman"/>
+          <w:sz w:val="28"/>
+        </w:rPr>
+      </w:pPr>
+      <w:r>
+        <w:rPr>
+          <w:rFonts w:ascii="Times New Roman" w:hAnsi="Times New Roman" w:cs="Times New Roman"/>
+          <w:sz w:val="28"/>
+        </w:rPr>
+        <w:t>Example: Library has Books. Here, Library contains the collection of Books and Books can exist without Library.</w:t>
+      </w:r>
+    </w:p>
+    <w:p>
+      <w:pPr>
+        <w:pStyle w:val="ListParagraph"/>
+        <w:numPr>
+          <w:ilvl w:val="0"/>
+          <w:numId w:val="7"/>
+        </w:numPr>
+        <w:rPr>
+          <w:rFonts w:ascii="Times New Roman" w:hAnsi="Times New Roman" w:cs="Times New Roman"/>
+          <w:sz w:val="28"/>
+        </w:rPr>
+      </w:pPr>
+      <w:r>
+        <w:rPr>
+          <w:rFonts w:ascii="Times New Roman" w:hAnsi="Times New Roman" w:cs="Times New Roman"/>
+          <w:sz w:val="28"/>
+        </w:rPr>
+        <w:t xml:space="preserve">Composition – Stronger form of aggregation. </w:t>
+      </w:r>
+      <w:r>
+        <w:rPr>
+          <w:rFonts w:ascii="Times New Roman" w:hAnsi="Times New Roman" w:cs="Times New Roman"/>
+          <w:sz w:val="28"/>
+        </w:rPr>
+        <w:t>The part’s lifecycle depend</w:t>
+      </w:r>
+      <w:r>
+        <w:rPr>
+          <w:rFonts w:ascii="Times New Roman" w:hAnsi="Times New Roman" w:cs="Times New Roman"/>
+          <w:sz w:val="28"/>
+        </w:rPr>
+        <w:t>s</w:t>
+      </w:r>
+      <w:r>
+        <w:rPr>
+          <w:rFonts w:ascii="Times New Roman" w:hAnsi="Times New Roman" w:cs="Times New Roman"/>
+          <w:sz w:val="28"/>
+        </w:rPr>
+        <w:t xml:space="preserve"> </w:t>
+      </w:r>
+      <w:proofErr w:type="gramStart"/>
+      <w:r>
+        <w:rPr>
+          <w:rFonts w:ascii="Times New Roman" w:hAnsi="Times New Roman" w:cs="Times New Roman"/>
+          <w:sz w:val="28"/>
+        </w:rPr>
+        <w:t>on the whole</w:t>
+      </w:r>
+      <w:proofErr w:type="gramEnd"/>
+      <w:r>
+        <w:rPr>
+          <w:rFonts w:ascii="Times New Roman" w:hAnsi="Times New Roman" w:cs="Times New Roman"/>
+          <w:sz w:val="28"/>
+        </w:rPr>
+        <w:t xml:space="preserve"> (</w:t>
+      </w:r>
+      <w:r>
+        <w:rPr>
+          <w:rFonts w:ascii="Times New Roman" w:hAnsi="Times New Roman" w:cs="Times New Roman"/>
+          <w:sz w:val="28"/>
+        </w:rPr>
+        <w:t>Strong</w:t>
+      </w:r>
+      <w:r>
+        <w:rPr>
+          <w:rFonts w:ascii="Times New Roman" w:hAnsi="Times New Roman" w:cs="Times New Roman"/>
+          <w:sz w:val="28"/>
+        </w:rPr>
+        <w:t xml:space="preserve"> Dependency).</w:t>
+      </w:r>
+    </w:p>
+    <w:p>
+      <w:pPr>
+        <w:ind w:left="360"/>
+        <w:rPr>
+          <w:rFonts w:ascii="Times New Roman" w:hAnsi="Times New Roman" w:cs="Times New Roman"/>
+          <w:sz w:val="28"/>
+        </w:rPr>
+      </w:pPr>
+      <w:r>
+        <w:rPr>
+          <w:rFonts w:ascii="Times New Roman" w:hAnsi="Times New Roman" w:cs="Times New Roman"/>
+          <w:sz w:val="28"/>
+        </w:rPr>
+        <w:t xml:space="preserve">Example: Car has </w:t>
+      </w:r>
+      <w:proofErr w:type="gramStart"/>
+      <w:r>
+        <w:rPr>
+          <w:rFonts w:ascii="Times New Roman" w:hAnsi="Times New Roman" w:cs="Times New Roman"/>
+          <w:sz w:val="28"/>
+        </w:rPr>
+        <w:t>a</w:t>
+      </w:r>
+      <w:proofErr w:type="gramEnd"/>
+      <w:r>
+        <w:rPr>
+          <w:rFonts w:ascii="Times New Roman" w:hAnsi="Times New Roman" w:cs="Times New Roman"/>
+          <w:sz w:val="28"/>
+        </w:rPr>
+        <w:t xml:space="preserve"> Engine. Here, Engine is a part of Car and cannot exist without Car.</w:t>
+      </w:r>
+    </w:p>
+    <w:p>
+      <w:pPr>
+        <w:ind w:left="360"/>
+        <w:rPr>
+          <w:rFonts w:ascii="Times New Roman" w:hAnsi="Times New Roman" w:cs="Times New Roman"/>
+          <w:sz w:val="28"/>
+        </w:rPr>
+      </w:pPr>
       <w:bookmarkStart w:id="0" w:name="_GoBack"/>
       <w:bookmarkEnd w:id="0"/>
     </w:p>
@@ -1008,7 +1272,7 @@
   <w:abstractNum w:abstractNumId="0" w15:restartNumberingAfterBreak="0">
     <w:nsid w:val="06121777"/>
     <w:multiLevelType w:val="hybridMultilevel"/>
-    <w:tmpl w:val="554E0CC8"/>
+    <w:tmpl w:val="6A166FE6"/>
     <w:lvl w:ilvl="0" w:tplc="8A0A2B2C">
       <w:numFmt w:val="bullet"/>
       <w:lvlText w:val="•"/>
@@ -1457,6 +1721,119 @@
     </w:lvl>
   </w:abstractNum>
   <w:abstractNum w:abstractNumId="4" w15:restartNumberingAfterBreak="0">
+    <w:nsid w:val="50FC1080"/>
+    <w:multiLevelType w:val="hybridMultilevel"/>
+    <w:tmpl w:val="B75CE614"/>
+    <w:lvl w:ilvl="0" w:tplc="04090001">
+      <w:start w:val="1"/>
+      <w:numFmt w:val="bullet"/>
+      <w:lvlText w:val=""/>
+      <w:lvlJc w:val="left"/>
+      <w:pPr>
+        <w:ind w:left="720" w:hanging="360"/>
+      </w:pPr>
+      <w:rPr>
+        <w:rFonts w:ascii="Symbol" w:hAnsi="Symbol" w:hint="default"/>
+      </w:rPr>
+    </w:lvl>
+    <w:lvl w:ilvl="1" w:tplc="04090003" w:tentative="1">
+      <w:start w:val="1"/>
+      <w:numFmt w:val="bullet"/>
+      <w:lvlText w:val="o"/>
+      <w:lvlJc w:val="left"/>
+      <w:pPr>
+        <w:ind w:left="1440" w:hanging="360"/>
+      </w:pPr>
+      <w:rPr>
+        <w:rFonts w:ascii="Courier New" w:hAnsi="Courier New" w:cs="Courier New" w:hint="default"/>
+      </w:rPr>
+    </w:lvl>
+    <w:lvl w:ilvl="2" w:tplc="04090005" w:tentative="1">
+      <w:start w:val="1"/>
+      <w:numFmt w:val="bullet"/>
+      <w:lvlText w:val=""/>
+      <w:lvlJc w:val="left"/>
+      <w:pPr>
+        <w:ind w:left="2160" w:hanging="360"/>
+      </w:pPr>
+      <w:rPr>
+        <w:rFonts w:ascii="Wingdings" w:hAnsi="Wingdings" w:hint="default"/>
+      </w:rPr>
+    </w:lvl>
+    <w:lvl w:ilvl="3" w:tplc="04090001" w:tentative="1">
+      <w:start w:val="1"/>
+      <w:numFmt w:val="bullet"/>
+      <w:lvlText w:val=""/>
+      <w:lvlJc w:val="left"/>
+      <w:pPr>
+        <w:ind w:left="2880" w:hanging="360"/>
+      </w:pPr>
+      <w:rPr>
+        <w:rFonts w:ascii="Symbol" w:hAnsi="Symbol" w:hint="default"/>
+      </w:rPr>
+    </w:lvl>
+    <w:lvl w:ilvl="4" w:tplc="04090003" w:tentative="1">
+      <w:start w:val="1"/>
+      <w:numFmt w:val="bullet"/>
+      <w:lvlText w:val="o"/>
+      <w:lvlJc w:val="left"/>
+      <w:pPr>
+        <w:ind w:left="3600" w:hanging="360"/>
+      </w:pPr>
+      <w:rPr>
+        <w:rFonts w:ascii="Courier New" w:hAnsi="Courier New" w:cs="Courier New" w:hint="default"/>
+      </w:rPr>
+    </w:lvl>
+    <w:lvl w:ilvl="5" w:tplc="04090005" w:tentative="1">
+      <w:start w:val="1"/>
+      <w:numFmt w:val="bullet"/>
+      <w:lvlText w:val=""/>
+      <w:lvlJc w:val="left"/>
+      <w:pPr>
+        <w:ind w:left="4320" w:hanging="360"/>
+      </w:pPr>
+      <w:rPr>
+        <w:rFonts w:ascii="Wingdings" w:hAnsi="Wingdings" w:hint="default"/>
+      </w:rPr>
+    </w:lvl>
+    <w:lvl w:ilvl="6" w:tplc="04090001" w:tentative="1">
+      <w:start w:val="1"/>
+      <w:numFmt w:val="bullet"/>
+      <w:lvlText w:val=""/>
+      <w:lvlJc w:val="left"/>
+      <w:pPr>
+        <w:ind w:left="5040" w:hanging="360"/>
+      </w:pPr>
+      <w:rPr>
+        <w:rFonts w:ascii="Symbol" w:hAnsi="Symbol" w:hint="default"/>
+      </w:rPr>
+    </w:lvl>
+    <w:lvl w:ilvl="7" w:tplc="04090003" w:tentative="1">
+      <w:start w:val="1"/>
+      <w:numFmt w:val="bullet"/>
+      <w:lvlText w:val="o"/>
+      <w:lvlJc w:val="left"/>
+      <w:pPr>
+        <w:ind w:left="5760" w:hanging="360"/>
+      </w:pPr>
+      <w:rPr>
+        <w:rFonts w:ascii="Courier New" w:hAnsi="Courier New" w:cs="Courier New" w:hint="default"/>
+      </w:rPr>
+    </w:lvl>
+    <w:lvl w:ilvl="8" w:tplc="04090005" w:tentative="1">
+      <w:start w:val="1"/>
+      <w:numFmt w:val="bullet"/>
+      <w:lvlText w:val=""/>
+      <w:lvlJc w:val="left"/>
+      <w:pPr>
+        <w:ind w:left="6480" w:hanging="360"/>
+      </w:pPr>
+      <w:rPr>
+        <w:rFonts w:ascii="Wingdings" w:hAnsi="Wingdings" w:hint="default"/>
+      </w:rPr>
+    </w:lvl>
+  </w:abstractNum>
+  <w:abstractNum w:abstractNumId="5" w15:restartNumberingAfterBreak="0">
     <w:nsid w:val="5CB13FBB"/>
     <w:multiLevelType w:val="hybridMultilevel"/>
     <w:tmpl w:val="51BC028E"/>
@@ -1569,7 +1946,7 @@
       </w:rPr>
     </w:lvl>
   </w:abstractNum>
-  <w:abstractNum w:abstractNumId="5" w15:restartNumberingAfterBreak="0">
+  <w:abstractNum w:abstractNumId="6" w15:restartNumberingAfterBreak="0">
     <w:nsid w:val="6CC808D8"/>
     <w:multiLevelType w:val="hybridMultilevel"/>
     <w:tmpl w:val="D1B474B0"/>
@@ -1683,7 +2060,7 @@
     </w:lvl>
   </w:abstractNum>
   <w:num w:numId="1">
-    <w:abstractNumId w:val="5"/>
+    <w:abstractNumId w:val="6"/>
   </w:num>
   <w:num w:numId="2">
     <w:abstractNumId w:val="1"/>
@@ -1692,13 +2069,16 @@
     <w:abstractNumId w:val="3"/>
   </w:num>
   <w:num w:numId="4">
-    <w:abstractNumId w:val="4"/>
+    <w:abstractNumId w:val="5"/>
   </w:num>
   <w:num w:numId="5">
     <w:abstractNumId w:val="2"/>
   </w:num>
   <w:num w:numId="6">
     <w:abstractNumId w:val="0"/>
+  </w:num>
+  <w:num w:numId="7">
+    <w:abstractNumId w:val="4"/>
   </w:num>
 </w:numbering>
 </file>

</xml_diff>